<commit_message>
Started Advanced roboticd lecture 3 and uploaded. added new folders for other modules
</commit_message>
<xml_diff>
--- a/Frontiers of Robotics Research/Week 3/Lecture/Robot Learning An overview and Application.docx
+++ b/Frontiers of Robotics Research/Week 3/Lecture/Robot Learning An overview and Application.docx
@@ -15,20 +15,19 @@
           <w:sz w:val="32"/>
           <w:szCs w:val="32"/>
         </w:rPr>
+        <w:t xml:space="preserve">Git </w:t>
+      </w:r>
+      <w:r>
+        <w:rPr>
+          <w:sz w:val="32"/>
+          <w:szCs w:val="32"/>
+        </w:rPr>
         <w:t>Week 3 – CMP9766M - Robot Learning from Demonstrations</w:t>
       </w:r>
     </w:p>
     <w:p>
       <w:r>
-        <w:t xml:space="preserve">Athanasios </w:t>
-      </w:r>
-      <w:proofErr w:type="spellStart"/>
-      <w:r>
-        <w:t>Polydoros</w:t>
-      </w:r>
-      <w:proofErr w:type="spellEnd"/>
-      <w:r>
-        <w:t xml:space="preserve"> </w:t>
+        <w:t xml:space="preserve">Athanasios Polydoros </w:t>
       </w:r>
     </w:p>
     <w:p>
@@ -57,17 +56,12 @@
         </w:numPr>
       </w:pPr>
       <w:r>
-        <w:t>Teleoperation:</w:t>
-      </w:r>
-      <w:r>
-        <w:t xml:space="preserve"> The robot is driven using external input (</w:t>
-      </w:r>
-      <w:proofErr w:type="spellStart"/>
+        <w:t>Teleoperation: The robot is driven using external input (</w:t>
+      </w:r>
       <w:proofErr w:type="gramStart"/>
       <w:r>
         <w:t>eg</w:t>
       </w:r>
-      <w:proofErr w:type="spellEnd"/>
       <w:proofErr w:type="gramEnd"/>
       <w:r>
         <w:t xml:space="preserve"> joystick) </w:t>
@@ -82,20 +76,12 @@
         </w:numPr>
       </w:pPr>
       <w:r>
-        <w:t xml:space="preserve">Passive </w:t>
-      </w:r>
-      <w:r>
-        <w:t>Observations:</w:t>
-      </w:r>
-      <w:r>
-        <w:t xml:space="preserve"> Task is recorded from external sensors (</w:t>
-      </w:r>
-      <w:proofErr w:type="spellStart"/>
+        <w:t>Passive Observations: Task is recorded from external sensors (</w:t>
+      </w:r>
       <w:proofErr w:type="gramStart"/>
       <w:r>
         <w:t>eg</w:t>
       </w:r>
-      <w:proofErr w:type="spellEnd"/>
       <w:proofErr w:type="gramEnd"/>
       <w:r>
         <w:t xml:space="preserve"> cameras)</w:t>
@@ -106,6 +92,9 @@
     </w:p>
     <w:p>
       <w:r>
+        <w:rPr>
+          <w:noProof/>
+        </w:rPr>
         <w:drawing>
           <wp:inline distT="0" distB="0" distL="0" distR="0" wp14:anchorId="18D029F7" wp14:editId="2DE8255B">
             <wp:extent cx="5731510" cy="2035810"/>
@@ -145,6 +134,9 @@
     </w:p>
     <w:p>
       <w:r>
+        <w:rPr>
+          <w:noProof/>
+        </w:rPr>
         <w:drawing>
           <wp:inline distT="0" distB="0" distL="0" distR="0" wp14:anchorId="0AE9A402" wp14:editId="4D64747D">
             <wp:extent cx="5731510" cy="1512570"/>
@@ -207,6 +199,9 @@
         <w:jc w:val="center"/>
       </w:pPr>
       <w:r>
+        <w:rPr>
+          <w:noProof/>
+        </w:rPr>
         <w:drawing>
           <wp:inline distT="0" distB="0" distL="0" distR="0" wp14:anchorId="1C72BBEE" wp14:editId="62ADF4CB">
             <wp:extent cx="2376805" cy="842666"/>
@@ -256,6 +251,9 @@
         <w:jc w:val="center"/>
       </w:pPr>
       <w:r>
+        <w:rPr>
+          <w:noProof/>
+        </w:rPr>
         <w:drawing>
           <wp:inline distT="0" distB="0" distL="0" distR="0" wp14:anchorId="110B775C" wp14:editId="6003167E">
             <wp:extent cx="5279666" cy="1236980"/>
@@ -379,6 +377,9 @@
     </w:p>
     <w:p>
       <w:r>
+        <w:rPr>
+          <w:noProof/>
+        </w:rPr>
         <w:drawing>
           <wp:inline distT="0" distB="0" distL="0" distR="0" wp14:anchorId="09495DDC" wp14:editId="5EA26842">
             <wp:extent cx="5344271" cy="1876687"/>
@@ -421,6 +422,9 @@
     </w:p>
     <w:p>
       <w:r>
+        <w:rPr>
+          <w:noProof/>
+        </w:rPr>
         <w:drawing>
           <wp:inline distT="0" distB="0" distL="0" distR="0" wp14:anchorId="72E3B5F6" wp14:editId="29CB2DDD">
             <wp:extent cx="5731510" cy="1553845"/>
@@ -469,21 +473,16 @@
         <w:t>put, it is a time variable that is continuous from 1 – 0 and represents time, the beginning from of the demonstration to the end</w:t>
       </w:r>
       <w:r>
-        <w:t xml:space="preserve">. An alternative to this is state, it can represent </w:t>
-      </w:r>
-      <w:proofErr w:type="spellStart"/>
-      <w:r>
-        <w:t>alof</w:t>
-      </w:r>
-      <w:proofErr w:type="spellEnd"/>
-      <w:r>
-        <w:t xml:space="preserve"> of things such as </w:t>
+        <w:t xml:space="preserve">. An alternative to this is state, it can represent alof of things such as </w:t>
       </w:r>
       <w:r>
         <w:lastRenderedPageBreak/>
         <w:t xml:space="preserve">velocity etc., it is usually multidimensional and depends on the robotics system </w:t>
       </w:r>
       <w:r>
+        <w:rPr>
+          <w:noProof/>
+        </w:rPr>
         <w:drawing>
           <wp:inline distT="0" distB="0" distL="0" distR="0" wp14:anchorId="38F2C79A" wp14:editId="006489A2">
             <wp:extent cx="5731510" cy="3687445"/>
@@ -544,23 +543,7 @@
           <w:sz w:val="28"/>
           <w:szCs w:val="28"/>
         </w:rPr>
-        <w:t xml:space="preserve">Part B – </w:t>
-      </w:r>
-      <w:proofErr w:type="spellStart"/>
-      <w:r>
-        <w:rPr>
-          <w:sz w:val="28"/>
-          <w:szCs w:val="28"/>
-        </w:rPr>
-        <w:t>LfD</w:t>
-      </w:r>
-      <w:proofErr w:type="spellEnd"/>
-      <w:r>
-        <w:rPr>
-          <w:sz w:val="28"/>
-          <w:szCs w:val="28"/>
-        </w:rPr>
-        <w:t xml:space="preserve"> example on Industrial Assembly</w:t>
+        <w:t>Part B – LfD example on Industrial Assembly</w:t>
       </w:r>
     </w:p>
     <w:p/>

</xml_diff>